<commit_message>
adjacency list lists edges in both directions
</commit_message>
<xml_diff>
--- a/M1/m1-homework.docx
+++ b/M1/m1-homework.docx
@@ -254,15 +254,7 @@
         </w:numPr>
       </w:pPr>
       <w:r>
-        <w:t xml:space="preserve">IF USING </w:t>
-      </w:r>
-      <w:proofErr w:type="gramStart"/>
-      <w:r>
-        <w:t>HAND WRITING</w:t>
-      </w:r>
-      <w:proofErr w:type="gramEnd"/>
-      <w:r>
-        <w:t xml:space="preserve"> (STRONGLY DISCOURAGED), </w:t>
+        <w:t xml:space="preserve">IF USING HAND WRITING (STRONGLY DISCOURAGED), </w:t>
       </w:r>
       <w:r>
         <w:rPr>
@@ -591,43 +583,7 @@
           <w:b w:val="0"/>
           <w:color w:val="7F7F7F" w:themeColor="text1" w:themeTint="80"/>
         </w:rPr>
-        <w:t xml:space="preserve">The in-degree of a vertex v is the sum of </w:t>
-      </w:r>
-      <w:proofErr w:type="gramStart"/>
-      <w:r>
-        <w:rPr>
-          <w:rFonts w:asciiTheme="minorHAnsi" w:hAnsiTheme="minorHAnsi" w:cstheme="minorHAnsi"/>
-          <w:b w:val="0"/>
-          <w:color w:val="7F7F7F" w:themeColor="text1" w:themeTint="80"/>
-        </w:rPr>
-        <w:t>all of</w:t>
-      </w:r>
-      <w:proofErr w:type="gramEnd"/>
-      <w:r>
-        <w:rPr>
-          <w:rFonts w:asciiTheme="minorHAnsi" w:hAnsiTheme="minorHAnsi" w:cstheme="minorHAnsi"/>
-          <w:b w:val="0"/>
-          <w:color w:val="7F7F7F" w:themeColor="text1" w:themeTint="80"/>
-        </w:rPr>
-        <w:t xml:space="preserve"> the edges directed towards v. The out-degree of v is the sum of </w:t>
-      </w:r>
-      <w:proofErr w:type="gramStart"/>
-      <w:r>
-        <w:rPr>
-          <w:rFonts w:asciiTheme="minorHAnsi" w:hAnsiTheme="minorHAnsi" w:cstheme="minorHAnsi"/>
-          <w:b w:val="0"/>
-          <w:color w:val="7F7F7F" w:themeColor="text1" w:themeTint="80"/>
-        </w:rPr>
-        <w:t>all of</w:t>
-      </w:r>
-      <w:proofErr w:type="gramEnd"/>
-      <w:r>
-        <w:rPr>
-          <w:rFonts w:asciiTheme="minorHAnsi" w:hAnsiTheme="minorHAnsi" w:cstheme="minorHAnsi"/>
-          <w:b w:val="0"/>
-          <w:color w:val="7F7F7F" w:themeColor="text1" w:themeTint="80"/>
-        </w:rPr>
-        <w:t xml:space="preserve"> the edges directed away from v. In the case of an undirected graph, the out-degree will be equal to the in-degree, and they will both equal the number of edges connected to v.</w:t>
+        <w:t>The in-degree of a vertex v is the sum of all of the edges directed towards v. The out-degree of v is the sum of all of the edges directed away from v. In the case of an undirected graph, the out-degree will be equal to the in-degree, and they will both equal the number of edges connected to v.</w:t>
       </w:r>
     </w:p>
     <w:p>
@@ -723,27 +679,7 @@
           <w:sz w:val="24"/>
           <w:szCs w:val="24"/>
         </w:rPr>
-        <w:t xml:space="preserve"> representation of a directed graph G=(</w:t>
-      </w:r>
-      <w:proofErr w:type="gramStart"/>
-      <w:r>
-        <w:rPr>
-          <w:rFonts w:asciiTheme="minorHAnsi" w:hAnsiTheme="minorHAnsi" w:cstheme="minorHAnsi"/>
-          <w:color w:val="7F7F7F" w:themeColor="text1" w:themeTint="80"/>
-          <w:sz w:val="24"/>
-          <w:szCs w:val="24"/>
-        </w:rPr>
-        <w:t>V,E</w:t>
-      </w:r>
-      <w:proofErr w:type="gramEnd"/>
-      <w:r>
-        <w:rPr>
-          <w:rFonts w:asciiTheme="minorHAnsi" w:hAnsiTheme="minorHAnsi" w:cstheme="minorHAnsi"/>
-          <w:color w:val="7F7F7F" w:themeColor="text1" w:themeTint="80"/>
-          <w:sz w:val="24"/>
-          <w:szCs w:val="24"/>
-        </w:rPr>
-        <w:t>).</w:t>
+        <w:t xml:space="preserve"> representation of a directed graph G=(V,E).</w:t>
       </w:r>
     </w:p>
     <w:p>
@@ -891,7 +827,6 @@
           <w:szCs w:val="24"/>
         </w:rPr>
       </w:pPr>
-      <w:proofErr w:type="spellStart"/>
       <w:r>
         <w:rPr>
           <w:rFonts w:cstheme="minorHAnsi"/>
@@ -899,17 +834,7 @@
           <w:sz w:val="24"/>
           <w:szCs w:val="24"/>
         </w:rPr>
-        <w:t>OutDegreeCalculator</w:t>
-      </w:r>
-      <w:proofErr w:type="spellEnd"/>
-      <w:r>
-        <w:rPr>
-          <w:rFonts w:cstheme="minorHAnsi"/>
-          <w:color w:val="7F7F7F" w:themeColor="text1" w:themeTint="80"/>
-          <w:sz w:val="24"/>
-          <w:szCs w:val="24"/>
-        </w:rPr>
-        <w:t>(G)</w:t>
+        <w:t>OutDegreeCalculator(G)</w:t>
       </w:r>
     </w:p>
     <w:p>
@@ -930,7 +855,6 @@
           <w:szCs w:val="24"/>
         </w:rPr>
       </w:pPr>
-      <w:proofErr w:type="gramStart"/>
       <w:r>
         <w:rPr>
           <w:rFonts w:cstheme="minorHAnsi"/>
@@ -938,17 +862,7 @@
           <w:sz w:val="24"/>
           <w:szCs w:val="24"/>
         </w:rPr>
-        <w:t>int[</w:t>
-      </w:r>
-      <w:proofErr w:type="gramEnd"/>
-      <w:r>
-        <w:rPr>
-          <w:rFonts w:cstheme="minorHAnsi"/>
-          <w:color w:val="7F7F7F" w:themeColor="text1" w:themeTint="80"/>
-          <w:sz w:val="24"/>
-          <w:szCs w:val="24"/>
-        </w:rPr>
-        <w:t>] result = new int[];</w:t>
+        <w:t>int[] result = new int[];</w:t>
       </w:r>
     </w:p>
     <w:p>
@@ -976,27 +890,7 @@
           <w:sz w:val="24"/>
           <w:szCs w:val="24"/>
         </w:rPr>
-        <w:t xml:space="preserve">int n = </w:t>
-      </w:r>
-      <w:proofErr w:type="gramStart"/>
-      <w:r>
-        <w:rPr>
-          <w:rFonts w:cstheme="minorHAnsi"/>
-          <w:color w:val="7F7F7F" w:themeColor="text1" w:themeTint="80"/>
-          <w:sz w:val="24"/>
-          <w:szCs w:val="24"/>
-        </w:rPr>
-        <w:t>G[</w:t>
-      </w:r>
-      <w:proofErr w:type="gramEnd"/>
-      <w:r>
-        <w:rPr>
-          <w:rFonts w:cstheme="minorHAnsi"/>
-          <w:color w:val="7F7F7F" w:themeColor="text1" w:themeTint="80"/>
-          <w:sz w:val="24"/>
-          <w:szCs w:val="24"/>
-        </w:rPr>
-        <w:t>1].Length;</w:t>
+        <w:t>int n = G[1].Length;</w:t>
       </w:r>
     </w:p>
     <w:p>
@@ -1024,19 +918,8 @@
           <w:sz w:val="24"/>
           <w:szCs w:val="24"/>
         </w:rPr>
-        <w:t xml:space="preserve">int </w:t>
-      </w:r>
-      <w:proofErr w:type="gramStart"/>
-      <w:r>
-        <w:rPr>
-          <w:rFonts w:cstheme="minorHAnsi"/>
-          <w:color w:val="7F7F7F" w:themeColor="text1" w:themeTint="80"/>
-          <w:sz w:val="24"/>
-          <w:szCs w:val="24"/>
-        </w:rPr>
-        <w:t>sum;</w:t>
-      </w:r>
-      <w:proofErr w:type="gramEnd"/>
+        <w:t>int sum;</w:t>
+      </w:r>
     </w:p>
     <w:p>
       <w:pPr>
@@ -1063,27 +946,7 @@
           <w:sz w:val="24"/>
           <w:szCs w:val="24"/>
         </w:rPr>
-        <w:t xml:space="preserve">for int </w:t>
-      </w:r>
-      <w:proofErr w:type="spellStart"/>
-      <w:r>
-        <w:rPr>
-          <w:rFonts w:cstheme="minorHAnsi"/>
-          <w:color w:val="7F7F7F" w:themeColor="text1" w:themeTint="80"/>
-          <w:sz w:val="24"/>
-          <w:szCs w:val="24"/>
-        </w:rPr>
-        <w:t>i</w:t>
-      </w:r>
-      <w:proofErr w:type="spellEnd"/>
-      <w:r>
-        <w:rPr>
-          <w:rFonts w:cstheme="minorHAnsi"/>
-          <w:color w:val="7F7F7F" w:themeColor="text1" w:themeTint="80"/>
-          <w:sz w:val="24"/>
-          <w:szCs w:val="24"/>
-        </w:rPr>
-        <w:t xml:space="preserve"> = 1 to n</w:t>
+        <w:t>for int i = 1 to n</w:t>
       </w:r>
     </w:p>
     <w:p>
@@ -1111,19 +974,8 @@
           <w:sz w:val="24"/>
           <w:szCs w:val="24"/>
         </w:rPr>
-        <w:t xml:space="preserve">     sum = </w:t>
-      </w:r>
-      <w:proofErr w:type="gramStart"/>
-      <w:r>
-        <w:rPr>
-          <w:rFonts w:cstheme="minorHAnsi"/>
-          <w:color w:val="7F7F7F" w:themeColor="text1" w:themeTint="80"/>
-          <w:sz w:val="24"/>
-          <w:szCs w:val="24"/>
-        </w:rPr>
-        <w:t>0;</w:t>
-      </w:r>
-      <w:proofErr w:type="gramEnd"/>
+        <w:t xml:space="preserve">     sum = 0;</w:t>
+      </w:r>
     </w:p>
     <w:p>
       <w:pPr>
@@ -1178,27 +1030,7 @@
           <w:sz w:val="24"/>
           <w:szCs w:val="24"/>
         </w:rPr>
-        <w:t xml:space="preserve">          if G[</w:t>
-      </w:r>
-      <w:proofErr w:type="gramStart"/>
-      <w:r>
-        <w:rPr>
-          <w:rFonts w:cstheme="minorHAnsi"/>
-          <w:color w:val="7F7F7F" w:themeColor="text1" w:themeTint="80"/>
-          <w:sz w:val="24"/>
-          <w:szCs w:val="24"/>
-        </w:rPr>
-        <w:t>i,j</w:t>
-      </w:r>
-      <w:proofErr w:type="gramEnd"/>
-      <w:r>
-        <w:rPr>
-          <w:rFonts w:cstheme="minorHAnsi"/>
-          <w:color w:val="7F7F7F" w:themeColor="text1" w:themeTint="80"/>
-          <w:sz w:val="24"/>
-          <w:szCs w:val="24"/>
-        </w:rPr>
-        <w:t>] == 1</w:t>
+        <w:t xml:space="preserve">          if G[i,j] == 1</w:t>
       </w:r>
     </w:p>
     <w:p>
@@ -1226,19 +1058,8 @@
           <w:sz w:val="24"/>
           <w:szCs w:val="24"/>
         </w:rPr>
-        <w:t xml:space="preserve">               sum += </w:t>
-      </w:r>
-      <w:proofErr w:type="gramStart"/>
-      <w:r>
-        <w:rPr>
-          <w:rFonts w:cstheme="minorHAnsi"/>
-          <w:color w:val="7F7F7F" w:themeColor="text1" w:themeTint="80"/>
-          <w:sz w:val="24"/>
-          <w:szCs w:val="24"/>
-        </w:rPr>
-        <w:t>1;</w:t>
-      </w:r>
-      <w:proofErr w:type="gramEnd"/>
+        <w:t xml:space="preserve">               sum += 1;</w:t>
+      </w:r>
     </w:p>
     <w:p>
       <w:pPr>
@@ -1265,39 +1086,8 @@
           <w:sz w:val="24"/>
           <w:szCs w:val="24"/>
         </w:rPr>
-        <w:t xml:space="preserve">     </w:t>
-      </w:r>
-      <w:proofErr w:type="spellStart"/>
-      <w:r>
-        <w:rPr>
-          <w:rFonts w:cstheme="minorHAnsi"/>
-          <w:color w:val="7F7F7F" w:themeColor="text1" w:themeTint="80"/>
-          <w:sz w:val="24"/>
-          <w:szCs w:val="24"/>
-        </w:rPr>
-        <w:t>result.add</w:t>
-      </w:r>
-      <w:proofErr w:type="spellEnd"/>
-      <w:r>
-        <w:rPr>
-          <w:rFonts w:cstheme="minorHAnsi"/>
-          <w:color w:val="7F7F7F" w:themeColor="text1" w:themeTint="80"/>
-          <w:sz w:val="24"/>
-          <w:szCs w:val="24"/>
-        </w:rPr>
-        <w:t>(sum</w:t>
-      </w:r>
-      <w:proofErr w:type="gramStart"/>
-      <w:r>
-        <w:rPr>
-          <w:rFonts w:cstheme="minorHAnsi"/>
-          <w:color w:val="7F7F7F" w:themeColor="text1" w:themeTint="80"/>
-          <w:sz w:val="24"/>
-          <w:szCs w:val="24"/>
-        </w:rPr>
-        <w:t>);</w:t>
-      </w:r>
-      <w:proofErr w:type="gramEnd"/>
+        <w:t xml:space="preserve">     result.add(sum);</w:t>
+      </w:r>
     </w:p>
     <w:p>
       <w:pPr>
@@ -1324,19 +1114,8 @@
           <w:sz w:val="24"/>
           <w:szCs w:val="24"/>
         </w:rPr>
-        <w:t xml:space="preserve">return </w:t>
-      </w:r>
-      <w:proofErr w:type="gramStart"/>
-      <w:r>
-        <w:rPr>
-          <w:rFonts w:cstheme="minorHAnsi"/>
-          <w:color w:val="7F7F7F" w:themeColor="text1" w:themeTint="80"/>
-          <w:sz w:val="24"/>
-          <w:szCs w:val="24"/>
-        </w:rPr>
-        <w:t>result;</w:t>
-      </w:r>
-      <w:proofErr w:type="gramEnd"/>
+        <w:t>return result;</w:t>
+      </w:r>
     </w:p>
     <w:p>
       <w:pPr>
@@ -1734,7 +1513,6 @@
         </w:rPr>
         <w:t xml:space="preserve"> </w:t>
       </w:r>
-      <w:proofErr w:type="gramStart"/>
       <w:r>
         <w:rPr>
           <w:rFonts w:cstheme="minorHAnsi"/>
@@ -1763,7 +1541,6 @@
         </w:rPr>
         <w:t>of</w:t>
       </w:r>
-      <w:proofErr w:type="gramEnd"/>
       <w:r>
         <w:rPr>
           <w:rFonts w:cstheme="minorHAnsi"/>
@@ -1836,7 +1613,6 @@
           <w:szCs w:val="24"/>
         </w:rPr>
       </w:pPr>
-      <w:proofErr w:type="spellStart"/>
       <w:r>
         <w:rPr>
           <w:rFonts w:cstheme="minorHAnsi"/>
@@ -1844,17 +1620,7 @@
           <w:sz w:val="24"/>
           <w:szCs w:val="24"/>
         </w:rPr>
-        <w:t>InDegreeCalculator</w:t>
-      </w:r>
-      <w:proofErr w:type="spellEnd"/>
-      <w:r>
-        <w:rPr>
-          <w:rFonts w:cstheme="minorHAnsi"/>
-          <w:color w:val="7F7F7F" w:themeColor="text1" w:themeTint="80"/>
-          <w:sz w:val="24"/>
-          <w:szCs w:val="24"/>
-        </w:rPr>
-        <w:t>(G)</w:t>
+        <w:t>InDegreeCalculator(G)</w:t>
       </w:r>
     </w:p>
     <w:p>
@@ -1875,7 +1641,6 @@
           <w:szCs w:val="24"/>
         </w:rPr>
       </w:pPr>
-      <w:proofErr w:type="gramStart"/>
       <w:r>
         <w:rPr>
           <w:rFonts w:cstheme="minorHAnsi"/>
@@ -1883,17 +1648,7 @@
           <w:sz w:val="24"/>
           <w:szCs w:val="24"/>
         </w:rPr>
-        <w:t>int[</w:t>
-      </w:r>
-      <w:proofErr w:type="gramEnd"/>
-      <w:r>
-        <w:rPr>
-          <w:rFonts w:cstheme="minorHAnsi"/>
-          <w:color w:val="7F7F7F" w:themeColor="text1" w:themeTint="80"/>
-          <w:sz w:val="24"/>
-          <w:szCs w:val="24"/>
-        </w:rPr>
-        <w:t>] result = new int[];</w:t>
+        <w:t>int[] result = new int[];</w:t>
       </w:r>
     </w:p>
     <w:p>
@@ -1921,27 +1676,7 @@
           <w:sz w:val="24"/>
           <w:szCs w:val="24"/>
         </w:rPr>
-        <w:t xml:space="preserve">int n = </w:t>
-      </w:r>
-      <w:proofErr w:type="gramStart"/>
-      <w:r>
-        <w:rPr>
-          <w:rFonts w:cstheme="minorHAnsi"/>
-          <w:color w:val="7F7F7F" w:themeColor="text1" w:themeTint="80"/>
-          <w:sz w:val="24"/>
-          <w:szCs w:val="24"/>
-        </w:rPr>
-        <w:t>G[</w:t>
-      </w:r>
-      <w:proofErr w:type="gramEnd"/>
-      <w:r>
-        <w:rPr>
-          <w:rFonts w:cstheme="minorHAnsi"/>
-          <w:color w:val="7F7F7F" w:themeColor="text1" w:themeTint="80"/>
-          <w:sz w:val="24"/>
-          <w:szCs w:val="24"/>
-        </w:rPr>
-        <w:t>1].Length;</w:t>
+        <w:t>int n = G[1].Length;</w:t>
       </w:r>
     </w:p>
     <w:p>
@@ -1969,19 +1704,8 @@
           <w:sz w:val="24"/>
           <w:szCs w:val="24"/>
         </w:rPr>
-        <w:t xml:space="preserve">int </w:t>
-      </w:r>
-      <w:proofErr w:type="gramStart"/>
-      <w:r>
-        <w:rPr>
-          <w:rFonts w:cstheme="minorHAnsi"/>
-          <w:color w:val="7F7F7F" w:themeColor="text1" w:themeTint="80"/>
-          <w:sz w:val="24"/>
-          <w:szCs w:val="24"/>
-        </w:rPr>
-        <w:t>sum;</w:t>
-      </w:r>
-      <w:proofErr w:type="gramEnd"/>
+        <w:t>int sum;</w:t>
+      </w:r>
     </w:p>
     <w:p>
       <w:pPr>
@@ -2008,27 +1732,7 @@
           <w:sz w:val="24"/>
           <w:szCs w:val="24"/>
         </w:rPr>
-        <w:t xml:space="preserve">for int </w:t>
-      </w:r>
-      <w:proofErr w:type="spellStart"/>
-      <w:r>
-        <w:rPr>
-          <w:rFonts w:cstheme="minorHAnsi"/>
-          <w:color w:val="7F7F7F" w:themeColor="text1" w:themeTint="80"/>
-          <w:sz w:val="24"/>
-          <w:szCs w:val="24"/>
-        </w:rPr>
-        <w:t>i</w:t>
-      </w:r>
-      <w:proofErr w:type="spellEnd"/>
-      <w:r>
-        <w:rPr>
-          <w:rFonts w:cstheme="minorHAnsi"/>
-          <w:color w:val="7F7F7F" w:themeColor="text1" w:themeTint="80"/>
-          <w:sz w:val="24"/>
-          <w:szCs w:val="24"/>
-        </w:rPr>
-        <w:t xml:space="preserve"> = 1 to n</w:t>
+        <w:t>for int i = 1 to n</w:t>
       </w:r>
     </w:p>
     <w:p>
@@ -2056,19 +1760,8 @@
           <w:sz w:val="24"/>
           <w:szCs w:val="24"/>
         </w:rPr>
-        <w:t xml:space="preserve">     sum = </w:t>
-      </w:r>
-      <w:proofErr w:type="gramStart"/>
-      <w:r>
-        <w:rPr>
-          <w:rFonts w:cstheme="minorHAnsi"/>
-          <w:color w:val="7F7F7F" w:themeColor="text1" w:themeTint="80"/>
-          <w:sz w:val="24"/>
-          <w:szCs w:val="24"/>
-        </w:rPr>
-        <w:t>0;</w:t>
-      </w:r>
-      <w:proofErr w:type="gramEnd"/>
+        <w:t xml:space="preserve">     sum = 0;</w:t>
+      </w:r>
     </w:p>
     <w:p>
       <w:pPr>
@@ -2123,29 +1816,7 @@
           <w:sz w:val="24"/>
           <w:szCs w:val="24"/>
         </w:rPr>
-        <w:t xml:space="preserve">          if G[</w:t>
-      </w:r>
-      <w:proofErr w:type="spellStart"/>
-      <w:proofErr w:type="gramStart"/>
-      <w:r>
-        <w:rPr>
-          <w:rFonts w:cstheme="minorHAnsi"/>
-          <w:color w:val="7F7F7F" w:themeColor="text1" w:themeTint="80"/>
-          <w:sz w:val="24"/>
-          <w:szCs w:val="24"/>
-        </w:rPr>
-        <w:t>j,i</w:t>
-      </w:r>
-      <w:proofErr w:type="spellEnd"/>
-      <w:proofErr w:type="gramEnd"/>
-      <w:r>
-        <w:rPr>
-          <w:rFonts w:cstheme="minorHAnsi"/>
-          <w:color w:val="7F7F7F" w:themeColor="text1" w:themeTint="80"/>
-          <w:sz w:val="24"/>
-          <w:szCs w:val="24"/>
-        </w:rPr>
-        <w:t>] == 1</w:t>
+        <w:t xml:space="preserve">          if G[j,i] == 1</w:t>
       </w:r>
     </w:p>
     <w:p>
@@ -2173,19 +1844,8 @@
           <w:sz w:val="24"/>
           <w:szCs w:val="24"/>
         </w:rPr>
-        <w:t xml:space="preserve">               sum += </w:t>
-      </w:r>
-      <w:proofErr w:type="gramStart"/>
-      <w:r>
-        <w:rPr>
-          <w:rFonts w:cstheme="minorHAnsi"/>
-          <w:color w:val="7F7F7F" w:themeColor="text1" w:themeTint="80"/>
-          <w:sz w:val="24"/>
-          <w:szCs w:val="24"/>
-        </w:rPr>
-        <w:t>1;</w:t>
-      </w:r>
-      <w:proofErr w:type="gramEnd"/>
+        <w:t xml:space="preserve">               sum += 1;</w:t>
+      </w:r>
     </w:p>
     <w:p>
       <w:pPr>
@@ -2212,39 +1872,8 @@
           <w:sz w:val="24"/>
           <w:szCs w:val="24"/>
         </w:rPr>
-        <w:t xml:space="preserve">     </w:t>
-      </w:r>
-      <w:proofErr w:type="spellStart"/>
-      <w:r>
-        <w:rPr>
-          <w:rFonts w:cstheme="minorHAnsi"/>
-          <w:color w:val="7F7F7F" w:themeColor="text1" w:themeTint="80"/>
-          <w:sz w:val="24"/>
-          <w:szCs w:val="24"/>
-        </w:rPr>
-        <w:t>result.add</w:t>
-      </w:r>
-      <w:proofErr w:type="spellEnd"/>
-      <w:r>
-        <w:rPr>
-          <w:rFonts w:cstheme="minorHAnsi"/>
-          <w:color w:val="7F7F7F" w:themeColor="text1" w:themeTint="80"/>
-          <w:sz w:val="24"/>
-          <w:szCs w:val="24"/>
-        </w:rPr>
-        <w:t>(sum</w:t>
-      </w:r>
-      <w:proofErr w:type="gramStart"/>
-      <w:r>
-        <w:rPr>
-          <w:rFonts w:cstheme="minorHAnsi"/>
-          <w:color w:val="7F7F7F" w:themeColor="text1" w:themeTint="80"/>
-          <w:sz w:val="24"/>
-          <w:szCs w:val="24"/>
-        </w:rPr>
-        <w:t>);</w:t>
-      </w:r>
-      <w:proofErr w:type="gramEnd"/>
+        <w:t xml:space="preserve">     result.add(sum);</w:t>
+      </w:r>
     </w:p>
     <w:p>
       <w:pPr>
@@ -2271,19 +1900,8 @@
           <w:sz w:val="24"/>
           <w:szCs w:val="24"/>
         </w:rPr>
-        <w:t xml:space="preserve">return </w:t>
-      </w:r>
-      <w:proofErr w:type="gramStart"/>
-      <w:r>
-        <w:rPr>
-          <w:rFonts w:cstheme="minorHAnsi"/>
-          <w:color w:val="7F7F7F" w:themeColor="text1" w:themeTint="80"/>
-          <w:sz w:val="24"/>
-          <w:szCs w:val="24"/>
-        </w:rPr>
-        <w:t>result;</w:t>
-      </w:r>
-      <w:proofErr w:type="gramEnd"/>
+        <w:t>return result;</w:t>
+      </w:r>
     </w:p>
     <w:p>
       <w:pPr>
@@ -2354,27 +1972,7 @@
           <w:sz w:val="24"/>
           <w:szCs w:val="24"/>
         </w:rPr>
-        <w:t xml:space="preserve">Since the algorithm is the same as in part a except for the switch of the positions of </w:t>
-      </w:r>
-      <w:proofErr w:type="spellStart"/>
-      <w:r>
-        <w:rPr>
-          <w:rFonts w:cstheme="minorHAnsi"/>
-          <w:color w:val="7F7F7F" w:themeColor="text1" w:themeTint="80"/>
-          <w:sz w:val="24"/>
-          <w:szCs w:val="24"/>
-        </w:rPr>
-        <w:t>i</w:t>
-      </w:r>
-      <w:proofErr w:type="spellEnd"/>
-      <w:r>
-        <w:rPr>
-          <w:rFonts w:cstheme="minorHAnsi"/>
-          <w:color w:val="7F7F7F" w:themeColor="text1" w:themeTint="80"/>
-          <w:sz w:val="24"/>
-          <w:szCs w:val="24"/>
-        </w:rPr>
-        <w:t xml:space="preserve"> and j, the time complexity will be the same, totaling 2n</w:t>
+        <w:t>Since the algorithm is the same as in part a except for the switch of the positions of i and j, the time complexity will be the same, totaling 2n</w:t>
       </w:r>
       <w:r>
         <w:rPr>
@@ -2512,15 +2110,7 @@
         <w:t xml:space="preserve">Consider the </w:t>
       </w:r>
       <w:r>
-        <w:t>following graph G=(</w:t>
-      </w:r>
-      <w:proofErr w:type="gramStart"/>
-      <w:r>
-        <w:t>V,E</w:t>
-      </w:r>
-      <w:proofErr w:type="gramEnd"/>
-      <w:r>
-        <w:t>):</w:t>
+        <w:t>following graph G=(V,E):</w:t>
       </w:r>
     </w:p>
     <w:p>
@@ -2610,14 +2200,7 @@
         <w:rPr>
           <w:b/>
         </w:rPr>
-        <w:t xml:space="preserve"> in reverse </w:t>
-      </w:r>
-      <w:proofErr w:type="gramStart"/>
-      <w:r>
-        <w:rPr>
-          <w:b/>
-        </w:rPr>
-        <w:t>order</w:t>
+        <w:t xml:space="preserve"> in reverse order</w:t>
       </w:r>
       <w:r>
         <w:t xml:space="preserve">  </w:t>
@@ -2625,7 +2208,6 @@
       <w:r>
         <w:t>z</w:t>
       </w:r>
-      <w:proofErr w:type="gramEnd"/>
       <w:r>
         <w:sym w:font="Wingdings" w:char="F0E0"/>
       </w:r>
@@ -2662,8 +2244,6 @@
       <w:r>
         <w:t>Complete E = {(</w:t>
       </w:r>
-      <w:proofErr w:type="spellStart"/>
-      <w:proofErr w:type="gramStart"/>
       <w:r>
         <w:t>y</w:t>
       </w:r>
@@ -2673,8 +2253,6 @@
       <w:r>
         <w:t>x</w:t>
       </w:r>
-      <w:proofErr w:type="spellEnd"/>
-      <w:proofErr w:type="gramEnd"/>
       <w:r>
         <w:t>), …</w:t>
       </w:r>
@@ -2703,7 +2281,67 @@
         </w:numPr>
       </w:pPr>
       <w:r>
-        <w:t>{(y, x), (y, u), (x, u), (x, w), (x, t), (w, t), (w, s), (v, r), (u, t), (s, r)}</w:t>
+        <w:t xml:space="preserve">{(y, x), </w:t>
+      </w:r>
+      <w:r>
+        <w:t xml:space="preserve">(x, y), </w:t>
+      </w:r>
+      <w:r>
+        <w:t xml:space="preserve">(y, u), </w:t>
+      </w:r>
+      <w:r>
+        <w:t xml:space="preserve">(u, y), </w:t>
+      </w:r>
+      <w:r>
+        <w:t xml:space="preserve">(x, u), </w:t>
+      </w:r>
+      <w:r>
+        <w:t xml:space="preserve">(u, x), </w:t>
+      </w:r>
+      <w:r>
+        <w:t xml:space="preserve">(x, w), </w:t>
+      </w:r>
+      <w:r>
+        <w:t xml:space="preserve">(w, x), </w:t>
+      </w:r>
+      <w:r>
+        <w:t xml:space="preserve">(x, t), </w:t>
+      </w:r>
+      <w:r>
+        <w:t xml:space="preserve">(t, x), </w:t>
+      </w:r>
+      <w:r>
+        <w:t xml:space="preserve">(w, t), </w:t>
+      </w:r>
+      <w:r>
+        <w:t xml:space="preserve">(t, w), </w:t>
+      </w:r>
+      <w:r>
+        <w:t xml:space="preserve">(w, s), </w:t>
+      </w:r>
+      <w:r>
+        <w:t xml:space="preserve">(s, w), </w:t>
+      </w:r>
+      <w:r>
+        <w:t xml:space="preserve">(v, r), </w:t>
+      </w:r>
+      <w:r>
+        <w:t xml:space="preserve">(r, v), </w:t>
+      </w:r>
+      <w:r>
+        <w:t xml:space="preserve">(u, t), </w:t>
+      </w:r>
+      <w:r>
+        <w:t xml:space="preserve">(t, u), </w:t>
+      </w:r>
+      <w:r>
+        <w:t>(s, r)</w:t>
+      </w:r>
+      <w:r>
+        <w:t xml:space="preserve">, (r, s) </w:t>
+      </w:r>
+      <w:r>
+        <w:t>}</w:t>
       </w:r>
     </w:p>
     <w:p>
@@ -3125,23 +2763,7 @@
         <w:rPr>
           <w:b/>
         </w:rPr>
-        <w:t>(</w:t>
-      </w:r>
-      <w:proofErr w:type="spellStart"/>
-      <w:proofErr w:type="gramStart"/>
-      <w:r>
-        <w:rPr>
-          <w:b/>
-        </w:rPr>
-        <w:t>G,x</w:t>
-      </w:r>
-      <w:proofErr w:type="spellEnd"/>
-      <w:proofErr w:type="gramEnd"/>
-      <w:r>
-        <w:rPr>
-          <w:b/>
-        </w:rPr>
-        <w:t>)</w:t>
+        <w:t>(G,x)</w:t>
       </w:r>
       <w:r>
         <w:t xml:space="preserve">) on </w:t>
@@ -3201,29 +2823,13 @@
         <w:t xml:space="preserve">the order of the adjacency list as completed in the previous question. </w:t>
       </w:r>
       <w:r>
-        <w:t>Show all figures (a) through (</w:t>
-      </w:r>
-      <w:proofErr w:type="spellStart"/>
-      <w:r>
-        <w:t>i</w:t>
-      </w:r>
-      <w:proofErr w:type="spellEnd"/>
-      <w:r>
-        <w:t>) just like Figure 22.3 in the textbook.</w:t>
+        <w:t>Show all figures (a) through (i) just like Figure 22.3 in the textbook.</w:t>
       </w:r>
       <w:r>
         <w:t xml:space="preserve"> The number of figures may differ.</w:t>
       </w:r>
       <w:r>
-        <w:t xml:space="preserve"> </w:t>
-      </w:r>
-      <w:proofErr w:type="gramStart"/>
-      <w:r>
-        <w:t>As long as</w:t>
-      </w:r>
-      <w:proofErr w:type="gramEnd"/>
-      <w:r>
-        <w:t xml:space="preserve"> it is </w:t>
+        <w:t xml:space="preserve"> As long as it is </w:t>
       </w:r>
       <w:r>
         <w:rPr>
@@ -3386,15 +2992,7 @@
         <w:tab/>
       </w:r>
       <w:r>
-        <w:t>Consider the following graph G=(</w:t>
-      </w:r>
-      <w:proofErr w:type="gramStart"/>
-      <w:r>
-        <w:t>V,E</w:t>
-      </w:r>
-      <w:proofErr w:type="gramEnd"/>
-      <w:r>
-        <w:t>):</w:t>
+        <w:t>Consider the following graph G=(V,E):</w:t>
       </w:r>
     </w:p>
     <w:p>
@@ -3489,9 +3087,8 @@
             </w14:solidFill>
           </w14:textFill>
         </w:rPr>
-        <w:t xml:space="preserve">in </w:t>
-      </w:r>
-      <w:proofErr w:type="gramStart"/>
+        <w:t>in reverse  z</w:t>
+      </w:r>
       <w:r>
         <w:rPr>
           <w:b/>
@@ -3508,9 +3105,8 @@
             </w14:solidFill>
           </w14:textFill>
         </w:rPr>
-        <w:t>reverse  z</w:t>
-      </w:r>
-      <w:proofErr w:type="gramEnd"/>
+        <w:sym w:font="Wingdings" w:char="F0E0"/>
+      </w:r>
       <w:r>
         <w:rPr>
           <w:b/>
@@ -3527,7 +3123,79 @@
             </w14:solidFill>
           </w14:textFill>
         </w:rPr>
-        <w:sym w:font="Wingdings" w:char="F0E0"/>
+        <w:t>a</w:t>
+      </w:r>
+      <w:r>
+        <w:t>)</w:t>
+      </w:r>
+    </w:p>
+    <w:p>
+      <w:pPr>
+        <w:pStyle w:val="AUBody"/>
+        <w:numPr>
+          <w:ilvl w:val="1"/>
+          <w:numId w:val="28"/>
+        </w:numPr>
+      </w:pPr>
+      <w:r>
+        <w:t>{z, y, x, w, v, u}</w:t>
+      </w:r>
+    </w:p>
+    <w:p>
+      <w:pPr>
+        <w:pStyle w:val="AUBody"/>
+        <w:numPr>
+          <w:ilvl w:val="0"/>
+          <w:numId w:val="28"/>
+        </w:numPr>
+      </w:pPr>
+      <w:r>
+        <w:t xml:space="preserve">Complete </w:t>
+      </w:r>
+      <w:r>
+        <w:t>E = {(z,z</w:t>
+      </w:r>
+      <w:r>
+        <w:t>), …}</w:t>
+      </w:r>
+      <w:r>
+        <w:t xml:space="preserve"> </w:t>
+      </w:r>
+    </w:p>
+    <w:p>
+      <w:pPr>
+        <w:pStyle w:val="AUBody"/>
+        <w:numPr>
+          <w:ilvl w:val="1"/>
+          <w:numId w:val="28"/>
+        </w:numPr>
+      </w:pPr>
+      <w:r>
+        <w:t xml:space="preserve">{(z,z), (y,x), (x,v), (w,z), (w,y), (v,y), (u,v), (u,x)} </w:t>
+      </w:r>
+    </w:p>
+    <w:p>
+      <w:pPr>
+        <w:pStyle w:val="AUBody"/>
+        <w:numPr>
+          <w:ilvl w:val="0"/>
+          <w:numId w:val="28"/>
+        </w:numPr>
+      </w:pPr>
+      <w:r>
+        <w:t>Complete the adja</w:t>
+      </w:r>
+      <w:r>
+        <w:t xml:space="preserve">cency list </w:t>
+      </w:r>
+      <w:r>
+        <w:t>as a table</w:t>
+      </w:r>
+      <w:r>
+        <w:t xml:space="preserve"> {sort Adj[u] alphabetically</w:t>
+      </w:r>
+      <w:r>
+        <w:t xml:space="preserve"> </w:t>
       </w:r>
       <w:r>
         <w:rPr>
@@ -3545,191 +3213,8 @@
             </w14:solidFill>
           </w14:textFill>
         </w:rPr>
-        <w:t>a</w:t>
-      </w:r>
-      <w:r>
-        <w:t>)</w:t>
-      </w:r>
-    </w:p>
-    <w:p>
-      <w:pPr>
-        <w:pStyle w:val="AUBody"/>
-        <w:numPr>
-          <w:ilvl w:val="1"/>
-          <w:numId w:val="28"/>
-        </w:numPr>
-      </w:pPr>
-      <w:r>
-        <w:t>{z, y, x, w, v, u}</w:t>
-      </w:r>
-    </w:p>
-    <w:p>
-      <w:pPr>
-        <w:pStyle w:val="AUBody"/>
-        <w:numPr>
-          <w:ilvl w:val="0"/>
-          <w:numId w:val="28"/>
-        </w:numPr>
-      </w:pPr>
-      <w:r>
-        <w:t xml:space="preserve">Complete </w:t>
-      </w:r>
-      <w:r>
-        <w:t>E = {(</w:t>
-      </w:r>
-      <w:proofErr w:type="spellStart"/>
-      <w:proofErr w:type="gramStart"/>
-      <w:r>
-        <w:t>z,z</w:t>
-      </w:r>
-      <w:proofErr w:type="spellEnd"/>
-      <w:proofErr w:type="gramEnd"/>
-      <w:r>
-        <w:t>), …}</w:t>
-      </w:r>
-      <w:r>
-        <w:t xml:space="preserve"> </w:t>
-      </w:r>
-    </w:p>
-    <w:p>
-      <w:pPr>
-        <w:pStyle w:val="AUBody"/>
-        <w:numPr>
-          <w:ilvl w:val="1"/>
-          <w:numId w:val="28"/>
-        </w:numPr>
-      </w:pPr>
-      <w:r>
-        <w:t>{(</w:t>
-      </w:r>
-      <w:proofErr w:type="spellStart"/>
-      <w:proofErr w:type="gramStart"/>
-      <w:r>
-        <w:t>z,z</w:t>
-      </w:r>
-      <w:proofErr w:type="spellEnd"/>
-      <w:proofErr w:type="gramEnd"/>
-      <w:r>
-        <w:t>), (</w:t>
-      </w:r>
-      <w:proofErr w:type="spellStart"/>
-      <w:r>
-        <w:t>y,x</w:t>
-      </w:r>
-      <w:proofErr w:type="spellEnd"/>
-      <w:r>
-        <w:t>), (</w:t>
-      </w:r>
-      <w:proofErr w:type="spellStart"/>
-      <w:r>
-        <w:t>x,v</w:t>
-      </w:r>
-      <w:proofErr w:type="spellEnd"/>
-      <w:r>
-        <w:t>), (</w:t>
-      </w:r>
-      <w:proofErr w:type="spellStart"/>
-      <w:r>
-        <w:t>w,z</w:t>
-      </w:r>
-      <w:proofErr w:type="spellEnd"/>
-      <w:r>
-        <w:t>), (</w:t>
-      </w:r>
-      <w:proofErr w:type="spellStart"/>
-      <w:r>
-        <w:t>w,y</w:t>
-      </w:r>
-      <w:proofErr w:type="spellEnd"/>
-      <w:r>
-        <w:t>), (</w:t>
-      </w:r>
-      <w:proofErr w:type="spellStart"/>
-      <w:r>
-        <w:t>v,y</w:t>
-      </w:r>
-      <w:proofErr w:type="spellEnd"/>
-      <w:r>
-        <w:t>), (</w:t>
-      </w:r>
-      <w:proofErr w:type="spellStart"/>
-      <w:r>
-        <w:t>u,v</w:t>
-      </w:r>
-      <w:proofErr w:type="spellEnd"/>
-      <w:r>
-        <w:t>), (</w:t>
-      </w:r>
-      <w:proofErr w:type="spellStart"/>
-      <w:r>
-        <w:t>u,x</w:t>
-      </w:r>
-      <w:proofErr w:type="spellEnd"/>
-      <w:r>
-        <w:t xml:space="preserve">)} </w:t>
-      </w:r>
-    </w:p>
-    <w:p>
-      <w:pPr>
-        <w:pStyle w:val="AUBody"/>
-        <w:numPr>
-          <w:ilvl w:val="0"/>
-          <w:numId w:val="28"/>
-        </w:numPr>
-      </w:pPr>
-      <w:r>
-        <w:t>Complete the adja</w:t>
-      </w:r>
-      <w:r>
-        <w:t xml:space="preserve">cency list </w:t>
-      </w:r>
-      <w:r>
-        <w:t>as a table</w:t>
-      </w:r>
-      <w:r>
-        <w:t xml:space="preserve"> {sort Adj[u] alphabetically</w:t>
-      </w:r>
-      <w:r>
-        <w:t xml:space="preserve"> </w:t>
-      </w:r>
-      <w:r>
-        <w:rPr>
-          <w:b/>
-          <w:color w:val="00B0F0"/>
-          <w14:textFill>
-            <w14:solidFill>
-              <w14:srgbClr w14:val="00B0F0">
-                <w14:lumMod w14:val="65000"/>
-                <w14:lumOff w14:val="35000"/>
-                <w14:lumMod w14:val="75000"/>
-                <w14:lumOff w14:val="25000"/>
-                <w14:lumMod w14:val="65000"/>
-              </w14:srgbClr>
-            </w14:solidFill>
-          </w14:textFill>
-        </w:rPr>
-        <w:t xml:space="preserve">in </w:t>
-      </w:r>
-      <w:proofErr w:type="gramStart"/>
-      <w:r>
-        <w:rPr>
-          <w:b/>
-          <w:color w:val="00B0F0"/>
-          <w14:textFill>
-            <w14:solidFill>
-              <w14:srgbClr w14:val="00B0F0">
-                <w14:lumMod w14:val="65000"/>
-                <w14:lumOff w14:val="35000"/>
-                <w14:lumMod w14:val="75000"/>
-                <w14:lumOff w14:val="25000"/>
-                <w14:lumMod w14:val="65000"/>
-              </w14:srgbClr>
-            </w14:solidFill>
-          </w14:textFill>
-        </w:rPr>
-        <w:t>reverse  z</w:t>
-      </w:r>
-      <w:proofErr w:type="gramEnd"/>
+        <w:t>in reverse  z</w:t>
+      </w:r>
       <w:r>
         <w:rPr>
           <w:b/>
@@ -4223,15 +3708,7 @@
         <w:tab/>
       </w:r>
       <w:r>
-        <w:t>Consider the following graph G=(</w:t>
-      </w:r>
-      <w:proofErr w:type="gramStart"/>
-      <w:r>
-        <w:t>V,E</w:t>
-      </w:r>
-      <w:proofErr w:type="gramEnd"/>
-      <w:r>
-        <w:t>):</w:t>
+        <w:t>Consider the following graph G=(V,E):</w:t>
       </w:r>
     </w:p>
     <w:tbl>
@@ -4679,15 +4156,7 @@
               <w:pStyle w:val="AUBody"/>
             </w:pPr>
             <w:r>
-              <w:t xml:space="preserve">Finish time </w:t>
-            </w:r>
-            <w:proofErr w:type="spellStart"/>
-            <w:r>
-              <w:t>r.f</w:t>
-            </w:r>
-            <w:proofErr w:type="spellEnd"/>
-            <w:r>
-              <w:t xml:space="preserve"> </w:t>
+              <w:t xml:space="preserve">Finish time r.f </w:t>
             </w:r>
           </w:p>
         </w:tc>
@@ -5187,7 +4656,6 @@
         </w:rPr>
         <w:t>Student 2 </w:t>
       </w:r>
-      <w:proofErr w:type="gramStart"/>
       <w:r>
         <w:rPr>
           <w:rFonts w:ascii="Helvetica Neue" w:hAnsi="Helvetica Neue"/>
@@ -5195,17 +4663,55 @@
           <w:sz w:val="20"/>
           <w:szCs w:val="20"/>
         </w:rPr>
-        <w:t>answers :</w:t>
-      </w:r>
-      <w:proofErr w:type="gramEnd"/>
-      <w:r>
+        <w:t>answers : "John will reach Atlanta at 10am". Student 2 will get 25+15 = 40 points</w:t>
+      </w:r>
+    </w:p>
+    <w:p>
+      <w:pPr>
+        <w:pStyle w:val="NormalWeb"/>
+        <w:shd w:val="clear" w:color="auto" w:fill="FFFFFF"/>
+        <w:spacing w:before="0" w:beforeAutospacing="0" w:after="30" w:afterAutospacing="0"/>
+        <w:ind w:left="360"/>
         <w:rPr>
           <w:rFonts w:ascii="Helvetica Neue" w:hAnsi="Helvetica Neue"/>
           <w:color w:val="333333"/>
           <w:sz w:val="20"/>
           <w:szCs w:val="20"/>
         </w:rPr>
-        <w:t xml:space="preserve"> "John will reach Atlanta at 10am". Student 2 will get 25+15 = 40 points</w:t>
+      </w:pPr>
+      <w:r>
+        <w:rPr>
+          <w:rStyle w:val="Strong"/>
+          <w:rFonts w:ascii="Helvetica Neue" w:hAnsi="Helvetica Neue"/>
+          <w:color w:val="333333"/>
+        </w:rPr>
+        <w:t>Student 3</w:t>
+      </w:r>
+      <w:r>
+        <w:rPr>
+          <w:rFonts w:ascii="Helvetica Neue" w:hAnsi="Helvetica Neue"/>
+          <w:color w:val="333333"/>
+          <w:sz w:val="20"/>
+          <w:szCs w:val="20"/>
+        </w:rPr>
+        <w:t> answers: "The time t to travel a distance d at speed v is equal to d/v = d/50mph. The problem does not provide the distance d from Auburn to Atlanta. Based on Google, the distance from Auburn to Atlanta is approximately 100 miles (</w:t>
+      </w:r>
+      <w:r>
+        <w:rPr>
+          <w:rStyle w:val="Strong"/>
+          <w:rFonts w:ascii="Helvetica Neue" w:hAnsi="Helvetica Neue"/>
+          <w:color w:val="333333"/>
+        </w:rPr>
+        <w:t>document is here</w:t>
+      </w:r>
+      <w:r>
+        <w:rPr>
+          <w:rFonts w:ascii="Helvetica Neue" w:hAnsi="Helvetica Neue"/>
+          <w:color w:val="333333"/>
+          <w:sz w:val="20"/>
+          <w:szCs w:val="20"/>
+        </w:rPr>
+        <w:t>). Therefore, the time t = 100 miles/50mph = 2 hours. Since John left at 8am, he will then reach Atlanta at 8am + 2 hours = 10 am".</w:t>
       </w:r>
     </w:p>
     <w:p>
@@ -5236,46 +4742,38 @@
           <w:sz w:val="20"/>
           <w:szCs w:val="20"/>
         </w:rPr>
-        <w:t> answers: "The time t to travel a distance d at speed v is equal to d/v = d/50mph. The problem does not provide the distance d from Auburn to Atlanta. Based on Google, the distance from Auburn to Atlanta is approximately 100 miles (</w:t>
-      </w:r>
-      <w:r>
-        <w:rPr>
-          <w:rStyle w:val="Strong"/>
-          <w:rFonts w:ascii="Helvetica Neue" w:hAnsi="Helvetica Neue"/>
-          <w:color w:val="333333"/>
-        </w:rPr>
-        <w:t>document is here</w:t>
-      </w:r>
-      <w:r>
+        <w:t> will get 25 + 15 + 60 = 100 points</w:t>
+      </w:r>
+    </w:p>
+    <w:p>
+      <w:pPr>
+        <w:pStyle w:val="NormalWeb"/>
+        <w:shd w:val="clear" w:color="auto" w:fill="FFFFFF"/>
+        <w:spacing w:before="0" w:beforeAutospacing="0" w:after="30" w:afterAutospacing="0"/>
+        <w:ind w:left="360"/>
         <w:rPr>
           <w:rFonts w:ascii="Helvetica Neue" w:hAnsi="Helvetica Neue"/>
           <w:color w:val="333333"/>
           <w:sz w:val="20"/>
           <w:szCs w:val="20"/>
         </w:rPr>
-        <w:t>). Therefore, the time t = 100 miles/50mph = 2 hours. Since John left at 8am, he will then reach Atlanta at 8am + 2 hours = 10 am".</w:t>
-      </w:r>
-    </w:p>
-    <w:p>
-      <w:pPr>
-        <w:pStyle w:val="NormalWeb"/>
-        <w:shd w:val="clear" w:color="auto" w:fill="FFFFFF"/>
-        <w:spacing w:before="0" w:beforeAutospacing="0" w:after="30" w:afterAutospacing="0"/>
-        <w:ind w:left="360"/>
+      </w:pPr>
+      <w:r>
         <w:rPr>
           <w:rFonts w:ascii="Helvetica Neue" w:hAnsi="Helvetica Neue"/>
           <w:color w:val="333333"/>
           <w:sz w:val="20"/>
           <w:szCs w:val="20"/>
         </w:rPr>
-      </w:pPr>
+        <w:t>Do you see the </w:t>
+      </w:r>
       <w:r>
         <w:rPr>
           <w:rStyle w:val="Strong"/>
           <w:rFonts w:ascii="Helvetica Neue" w:hAnsi="Helvetica Neue"/>
           <w:color w:val="333333"/>
         </w:rPr>
-        <w:t>Student 3</w:t>
+        <w:t>direct</w:t>
       </w:r>
       <w:r>
         <w:rPr>
@@ -5284,84 +4782,24 @@
           <w:sz w:val="20"/>
           <w:szCs w:val="20"/>
         </w:rPr>
-        <w:t> will get 25 + 15 + 60 = 100 points</w:t>
-      </w:r>
-    </w:p>
-    <w:p>
-      <w:pPr>
-        <w:pStyle w:val="NormalWeb"/>
-        <w:shd w:val="clear" w:color="auto" w:fill="FFFFFF"/>
-        <w:spacing w:before="0" w:beforeAutospacing="0" w:after="30" w:afterAutospacing="0"/>
-        <w:ind w:left="360"/>
+        <w:t> </w:t>
+      </w:r>
+      <w:r>
+        <w:rPr>
+          <w:rStyle w:val="Strong"/>
+          <w:rFonts w:ascii="Helvetica Neue" w:hAnsi="Helvetica Neue"/>
+          <w:color w:val="333333"/>
+        </w:rPr>
+        <w:t>link</w:t>
+      </w:r>
+      <w:r>
         <w:rPr>
           <w:rFonts w:ascii="Helvetica Neue" w:hAnsi="Helvetica Neue"/>
           <w:color w:val="333333"/>
           <w:sz w:val="20"/>
           <w:szCs w:val="20"/>
         </w:rPr>
-      </w:pPr>
-      <w:r>
-        <w:rPr>
-          <w:rFonts w:ascii="Helvetica Neue" w:hAnsi="Helvetica Neue"/>
-          <w:color w:val="333333"/>
-          <w:sz w:val="20"/>
-          <w:szCs w:val="20"/>
-        </w:rPr>
-        <w:t>Do you see the </w:t>
-      </w:r>
-      <w:r>
-        <w:rPr>
-          <w:rStyle w:val="Strong"/>
-          <w:rFonts w:ascii="Helvetica Neue" w:hAnsi="Helvetica Neue"/>
-          <w:color w:val="333333"/>
-        </w:rPr>
-        <w:t>direct</w:t>
-      </w:r>
-      <w:r>
-        <w:rPr>
-          <w:rFonts w:ascii="Helvetica Neue" w:hAnsi="Helvetica Neue"/>
-          <w:color w:val="333333"/>
-          <w:sz w:val="20"/>
-          <w:szCs w:val="20"/>
-        </w:rPr>
-        <w:t> </w:t>
-      </w:r>
-      <w:r>
-        <w:rPr>
-          <w:rStyle w:val="Strong"/>
-          <w:rFonts w:ascii="Helvetica Neue" w:hAnsi="Helvetica Neue"/>
-          <w:color w:val="333333"/>
-        </w:rPr>
-        <w:t>link</w:t>
-      </w:r>
-      <w:r>
-        <w:rPr>
-          <w:rFonts w:ascii="Helvetica Neue" w:hAnsi="Helvetica Neue"/>
-          <w:color w:val="333333"/>
-          <w:sz w:val="20"/>
-          <w:szCs w:val="20"/>
-        </w:rPr>
-        <w:t xml:space="preserve"> going from the data provided in the question to the final answer, using general knowledge/formula and </w:t>
-      </w:r>
-      <w:proofErr w:type="gramStart"/>
-      <w:r>
-        <w:rPr>
-          <w:rFonts w:ascii="Helvetica Neue" w:hAnsi="Helvetica Neue"/>
-          <w:color w:val="333333"/>
-          <w:sz w:val="20"/>
-          <w:szCs w:val="20"/>
-        </w:rPr>
-        <w:t>documents?...</w:t>
-      </w:r>
-      <w:proofErr w:type="gramEnd"/>
-      <w:r>
-        <w:rPr>
-          <w:rFonts w:ascii="Helvetica Neue" w:hAnsi="Helvetica Neue"/>
-          <w:color w:val="333333"/>
-          <w:sz w:val="20"/>
-          <w:szCs w:val="20"/>
-        </w:rPr>
-        <w:t>. Can you now solve the following problem and get 100 points?</w:t>
+        <w:t> going from the data provided in the question to the final answer, using general knowledge/formula and documents?.... Can you now solve the following problem and get 100 points?</w:t>
       </w:r>
     </w:p>
     <w:p>

</xml_diff>